<commit_message>
2014-5-30 添加目录 添加章节5 新版本 v1.1 Signed-off-by: dempkwok <dempkwok@gmail.com>
</commit_message>
<xml_diff>
--- a/论文/摘要.docx
+++ b/论文/摘要.docx
@@ -7,7 +7,7 @@
         <w:spacing w:before="2040" w:after="240" w:line="300" w:lineRule="auto"/>
         <w:jc w:val="center"/>
         <w:rPr>
-          <w:rFonts w:eastAsia="黑体" w:hint="eastAsia"/>
+          <w:rFonts w:eastAsia="黑体"/>
           <w:sz w:val="36"/>
           <w:szCs w:val="36"/>
         </w:rPr>
@@ -211,11 +211,12 @@
     </w:p>
     <w:p>
       <w:pPr>
-        <w:spacing w:before="240" w:line="300" w:lineRule="auto"/>
-        <w:rPr>
-          <w:rFonts w:hint="eastAsia"/>
-          <w:sz w:val="24"/>
-          <w:szCs w:val="24"/>
+        <w:spacing w:before="2040" w:after="240" w:line="300" w:lineRule="auto"/>
+        <w:jc w:val="center"/>
+        <w:rPr>
+          <w:rFonts w:eastAsia="黑体" w:hint="eastAsia"/>
+          <w:sz w:val="36"/>
+          <w:szCs w:val="36"/>
         </w:rPr>
       </w:pPr>
       <w:r>
@@ -223,29 +224,43 @@
       </w:r>
       <w:r>
         <w:rPr>
-          <w:rFonts w:hint="eastAsia"/>
-          <w:b/>
-          <w:sz w:val="24"/>
-          <w:szCs w:val="24"/>
+          <w:rFonts w:eastAsia="黑体" w:hint="eastAsia"/>
+          <w:sz w:val="36"/>
+          <w:szCs w:val="36"/>
         </w:rPr>
         <w:lastRenderedPageBreak/>
         <w:t>Abstract:</w:t>
       </w:r>
-      <w:r>
-        <w:rPr>
-          <w:b/>
-          <w:sz w:val="24"/>
-          <w:szCs w:val="24"/>
-        </w:rPr>
-        <w:t xml:space="preserve"> </w:t>
-      </w:r>
+    </w:p>
+    <w:p>
+      <w:pPr>
+        <w:spacing w:line="300" w:lineRule="auto"/>
+        <w:ind w:firstLineChars="200" w:firstLine="480"/>
+        <w:rPr>
+          <w:sz w:val="24"/>
+        </w:rPr>
+      </w:pPr>
+      <w:r>
+        <w:rPr>
+          <w:sz w:val="24"/>
+        </w:rPr>
+        <w:t>T</w:t>
+      </w:r>
+      <w:r>
+        <w:rPr>
+          <w:rFonts w:hint="eastAsia"/>
+          <w:sz w:val="24"/>
+        </w:rPr>
+        <w:t>est</w:t>
+      </w:r>
+      <w:bookmarkStart w:id="0" w:name="_GoBack"/>
+      <w:bookmarkEnd w:id="0"/>
     </w:p>
     <w:p>
       <w:pPr>
         <w:spacing w:before="240" w:line="300" w:lineRule="auto"/>
         <w:rPr>
           <w:rStyle w:val="hps"/>
-          <w:rFonts w:hint="eastAsia"/>
           <w:lang w:val="en"/>
         </w:rPr>
       </w:pPr>
@@ -385,8 +400,6 @@
           <w:lang w:val="en"/>
         </w:rPr>
       </w:pPr>
-      <w:bookmarkStart w:id="0" w:name="_GoBack"/>
-      <w:bookmarkEnd w:id="0"/>
     </w:p>
     <w:sectPr>
       <w:pgSz w:w="11906" w:h="16838"/>

</xml_diff>